<commit_message>
updated the tool call -> tool call params transfer
</commit_message>
<xml_diff>
--- a/documents/project notes.docx
+++ b/documents/project notes.docx
@@ -8,17 +8,12 @@
       </w:r>
       <w:proofErr w:type="spellStart"/>
       <w:r>
-        <w:t>parse_and_validate_tool_</w:t>
-      </w:r>
-      <w:proofErr w:type="gramStart"/>
-      <w:r>
-        <w:t>calls</w:t>
+        <w:t>parse_and_validate_tool_calls</w:t>
       </w:r>
       <w:proofErr w:type="spellEnd"/>
       <w:r>
         <w:t>(</w:t>
       </w:r>
-      <w:proofErr w:type="gramEnd"/>
     </w:p>
     <w:p>
       <w:r>
@@ -30,14 +25,9 @@
       </w:r>
       <w:proofErr w:type="spellEnd"/>
       <w:r>
-        <w:t xml:space="preserve">: </w:t>
-      </w:r>
-      <w:proofErr w:type="gramStart"/>
-      <w:r>
-        <w:t>Union[</w:t>
-      </w:r>
-      <w:proofErr w:type="spellStart"/>
-      <w:proofErr w:type="gramEnd"/>
+        <w:t>: Union[</w:t>
+      </w:r>
+      <w:proofErr w:type="spellStart"/>
       <w:r>
         <w:t>ToolCall</w:t>
       </w:r>
@@ -175,14 +165,9 @@
       </w:r>
       <w:proofErr w:type="spellEnd"/>
       <w:r>
-        <w:t xml:space="preserve"> (</w:t>
-      </w:r>
-      <w:proofErr w:type="gramStart"/>
-      <w:r>
-        <w:t>Union[</w:t>
-      </w:r>
-      <w:proofErr w:type="spellStart"/>
-      <w:proofErr w:type="gramEnd"/>
+        <w:t xml:space="preserve"> (Union[</w:t>
+      </w:r>
+      <w:proofErr w:type="spellStart"/>
       <w:r>
         <w:t>ToolCall</w:t>
       </w:r>
@@ -314,7 +299,6 @@
         <w:t xml:space="preserve">        if </w:t>
       </w:r>
       <w:proofErr w:type="spellStart"/>
-      <w:proofErr w:type="gramStart"/>
       <w:r>
         <w:t>isinstance</w:t>
       </w:r>
@@ -323,7 +307,6 @@
         <w:t>(</w:t>
       </w:r>
       <w:proofErr w:type="spellStart"/>
-      <w:proofErr w:type="gramEnd"/>
       <w:r>
         <w:t>tool_or_tools</w:t>
       </w:r>
@@ -346,14 +329,9 @@
       </w:r>
       <w:proofErr w:type="spellStart"/>
       <w:r>
-        <w:t>tool_or_</w:t>
-      </w:r>
-      <w:proofErr w:type="gramStart"/>
-      <w:r>
-        <w:t>tools</w:t>
-      </w:r>
-      <w:proofErr w:type="spellEnd"/>
-      <w:proofErr w:type="gramEnd"/>
+        <w:t>tool_or_tools</w:t>
+      </w:r>
+      <w:proofErr w:type="spellEnd"/>
       <w:r>
         <w:t>]</w:t>
       </w:r>
@@ -371,7 +349,6 @@
         <w:t xml:space="preserve"> </w:t>
       </w:r>
       <w:proofErr w:type="spellStart"/>
-      <w:proofErr w:type="gramStart"/>
       <w:r>
         <w:t>isinstance</w:t>
       </w:r>
@@ -380,7 +357,6 @@
         <w:t>(</w:t>
       </w:r>
       <w:proofErr w:type="spellStart"/>
-      <w:proofErr w:type="gramEnd"/>
       <w:r>
         <w:t>tool_or_tools</w:t>
       </w:r>
@@ -403,14 +379,9 @@
       </w:r>
       <w:proofErr w:type="spellStart"/>
       <w:r>
-        <w:t>tool_or_</w:t>
-      </w:r>
-      <w:proofErr w:type="gramStart"/>
-      <w:r>
-        <w:t>tools.steps</w:t>
-      </w:r>
-      <w:proofErr w:type="spellEnd"/>
-      <w:proofErr w:type="gramEnd"/>
+        <w:t>tool_or_tools.steps</w:t>
+      </w:r>
+      <w:proofErr w:type="spellEnd"/>
     </w:p>
     <w:p>
       <w:r>
@@ -425,7 +396,6 @@
         <w:t xml:space="preserve"> </w:t>
       </w:r>
       <w:proofErr w:type="spellStart"/>
-      <w:proofErr w:type="gramStart"/>
       <w:r>
         <w:t>isinstance</w:t>
       </w:r>
@@ -434,7 +404,6 @@
         <w:t>(</w:t>
       </w:r>
       <w:proofErr w:type="spellStart"/>
-      <w:proofErr w:type="gramEnd"/>
       <w:r>
         <w:t>tool_or_tools</w:t>
       </w:r>
@@ -485,7 +454,6 @@
         <w:t xml:space="preserve"> </w:t>
       </w:r>
       <w:proofErr w:type="spellStart"/>
-      <w:proofErr w:type="gramStart"/>
       <w:r>
         <w:t>isinstance</w:t>
       </w:r>
@@ -494,7 +462,6 @@
         <w:t>(</w:t>
       </w:r>
       <w:proofErr w:type="spellStart"/>
-      <w:proofErr w:type="gramEnd"/>
       <w:r>
         <w:t>tool_or_tools</w:t>
       </w:r>
@@ -523,15 +490,7 @@
     </w:p>
     <w:p>
       <w:r>
-        <w:t xml:space="preserve">            for </w:t>
-      </w:r>
-      <w:proofErr w:type="gramStart"/>
-      <w:r>
-        <w:t>item</w:t>
-      </w:r>
-      <w:proofErr w:type="gramEnd"/>
-      <w:r>
-        <w:t xml:space="preserve"> in </w:t>
+        <w:t xml:space="preserve">            for item in </w:t>
       </w:r>
       <w:proofErr w:type="spellStart"/>
       <w:r>
@@ -547,25 +506,88 @@
         <w:t xml:space="preserve">                if </w:t>
       </w:r>
       <w:proofErr w:type="spellStart"/>
-      <w:proofErr w:type="gramStart"/>
       <w:r>
         <w:t>isinstance</w:t>
       </w:r>
       <w:proofErr w:type="spellEnd"/>
       <w:r>
+        <w:t xml:space="preserve">(item, </w:t>
+      </w:r>
+      <w:proofErr w:type="spellStart"/>
+      <w:r>
+        <w:t>ToolCall</w:t>
+      </w:r>
+      <w:proofErr w:type="spellEnd"/>
+      <w:r>
+        <w:t>):</w:t>
+      </w:r>
+    </w:p>
+    <w:p>
+      <w:r>
+        <w:t xml:space="preserve">                    </w:t>
+      </w:r>
+      <w:proofErr w:type="spellStart"/>
+      <w:r>
+        <w:t>steps.append</w:t>
+      </w:r>
+      <w:proofErr w:type="spellEnd"/>
+      <w:r>
+        <w:t>(item)</w:t>
+      </w:r>
+    </w:p>
+    <w:p>
+      <w:r>
+        <w:t xml:space="preserve">                </w:t>
+      </w:r>
+      <w:proofErr w:type="spellStart"/>
+      <w:r>
+        <w:t>elif</w:t>
+      </w:r>
+      <w:proofErr w:type="spellEnd"/>
+      <w:r>
+        <w:t xml:space="preserve"> </w:t>
+      </w:r>
+      <w:proofErr w:type="spellStart"/>
+      <w:r>
+        <w:t>isinstance</w:t>
+      </w:r>
+      <w:proofErr w:type="spellEnd"/>
+      <w:r>
+        <w:t xml:space="preserve">(item, </w:t>
+      </w:r>
+      <w:proofErr w:type="spellStart"/>
+      <w:r>
+        <w:t>dict</w:t>
+      </w:r>
+      <w:proofErr w:type="spellEnd"/>
+      <w:r>
+        <w:t>):</w:t>
+      </w:r>
+    </w:p>
+    <w:p>
+      <w:r>
+        <w:t xml:space="preserve">                    </w:t>
+      </w:r>
+      <w:proofErr w:type="spellStart"/>
+      <w:r>
+        <w:t>steps.append</w:t>
+      </w:r>
+      <w:proofErr w:type="spellEnd"/>
+      <w:r>
         <w:t>(</w:t>
       </w:r>
-      <w:proofErr w:type="gramEnd"/>
-      <w:r>
-        <w:t xml:space="preserve">item, </w:t>
-      </w:r>
       <w:proofErr w:type="spellStart"/>
       <w:r>
         <w:t>ToolCall</w:t>
       </w:r>
       <w:proofErr w:type="spellEnd"/>
       <w:r>
-        <w:t>):</w:t>
+        <w:t>(**item))</w:t>
+      </w:r>
+    </w:p>
+    <w:p>
+      <w:r>
+        <w:t>                else:</w:t>
       </w:r>
     </w:p>
     <w:p>
@@ -573,40 +595,74 @@
         <w:t xml:space="preserve">                    </w:t>
       </w:r>
       <w:proofErr w:type="spellStart"/>
-      <w:proofErr w:type="gramStart"/>
-      <w:r>
-        <w:t>steps.append</w:t>
-      </w:r>
-      <w:proofErr w:type="spellEnd"/>
-      <w:proofErr w:type="gramEnd"/>
-      <w:r>
-        <w:t>(item)</w:t>
-      </w:r>
-    </w:p>
-    <w:p>
-      <w:r>
-        <w:t xml:space="preserve">                </w:t>
-      </w:r>
-      <w:proofErr w:type="spellStart"/>
-      <w:r>
-        <w:t>elif</w:t>
-      </w:r>
-      <w:proofErr w:type="spellEnd"/>
-      <w:r>
-        <w:t xml:space="preserve"> </w:t>
-      </w:r>
-      <w:proofErr w:type="spellStart"/>
-      <w:proofErr w:type="gramStart"/>
-      <w:r>
-        <w:t>isinstance</w:t>
+      <w:r>
+        <w:t>logger.error</w:t>
       </w:r>
       <w:proofErr w:type="spellEnd"/>
       <w:r>
         <w:t>(</w:t>
       </w:r>
-      <w:proofErr w:type="gramEnd"/>
-      <w:r>
-        <w:t xml:space="preserve">item, </w:t>
+    </w:p>
+    <w:p>
+      <w:r>
+        <w:t>                        f"[Planner] Unknown item type in tool list: {type(item)}"</w:t>
+      </w:r>
+    </w:p>
+    <w:p>
+      <w:r>
+        <w:t>                    )</w:t>
+      </w:r>
+    </w:p>
+    <w:p>
+      <w:r>
+        <w:t>                    return self._</w:t>
+      </w:r>
+      <w:proofErr w:type="spellStart"/>
+      <w:r>
+        <w:t>fallback_llm_response</w:t>
+      </w:r>
+      <w:proofErr w:type="spellEnd"/>
+      <w:r>
+        <w:t>(instruction)</w:t>
+      </w:r>
+    </w:p>
+    <w:p>
+      <w:r>
+        <w:t>        else:</w:t>
+      </w:r>
+    </w:p>
+    <w:p>
+      <w:r>
+        <w:t xml:space="preserve">            </w:t>
+      </w:r>
+      <w:proofErr w:type="spellStart"/>
+      <w:r>
+        <w:t>logger.error</w:t>
+      </w:r>
+      <w:proofErr w:type="spellEnd"/>
+      <w:r>
+        <w:t>(</w:t>
+      </w:r>
+    </w:p>
+    <w:p>
+      <w:r>
+        <w:t xml:space="preserve">                f"[Planner] input is not </w:t>
+      </w:r>
+      <w:proofErr w:type="spellStart"/>
+      <w:r>
+        <w:t>ToolCall</w:t>
+      </w:r>
+      <w:proofErr w:type="spellEnd"/>
+      <w:r>
+        <w:t xml:space="preserve">, </w:t>
+      </w:r>
+      <w:proofErr w:type="spellStart"/>
+      <w:r>
+        <w:t>ToolChain</w:t>
+      </w:r>
+      <w:proofErr w:type="spellEnd"/>
+      <w:r>
+        <w:t xml:space="preserve">, </w:t>
       </w:r>
       <w:proofErr w:type="spellStart"/>
       <w:r>
@@ -614,167 +670,15 @@
       </w:r>
       <w:proofErr w:type="spellEnd"/>
       <w:r>
-        <w:t>):</w:t>
-      </w:r>
-    </w:p>
-    <w:p>
-      <w:r>
-        <w:t xml:space="preserve">                    </w:t>
-      </w:r>
-      <w:proofErr w:type="spellStart"/>
-      <w:proofErr w:type="gramStart"/>
-      <w:r>
-        <w:t>steps.append</w:t>
-      </w:r>
-      <w:proofErr w:type="spellEnd"/>
-      <w:proofErr w:type="gramEnd"/>
-      <w:r>
-        <w:t>(</w:t>
-      </w:r>
-      <w:proofErr w:type="spellStart"/>
-      <w:r>
-        <w:t>ToolCall</w:t>
-      </w:r>
-      <w:proofErr w:type="spellEnd"/>
-      <w:r>
-        <w:t>(**item))</w:t>
-      </w:r>
-    </w:p>
-    <w:p>
-      <w:r>
-        <w:t>                else:</w:t>
-      </w:r>
-    </w:p>
-    <w:p>
-      <w:r>
-        <w:t xml:space="preserve">                    </w:t>
-      </w:r>
-      <w:proofErr w:type="spellStart"/>
-      <w:proofErr w:type="gramStart"/>
-      <w:r>
-        <w:t>logger.error</w:t>
-      </w:r>
-      <w:proofErr w:type="spellEnd"/>
-      <w:proofErr w:type="gramEnd"/>
-      <w:r>
-        <w:t>(</w:t>
-      </w:r>
-    </w:p>
-    <w:p>
-      <w:r>
-        <w:t xml:space="preserve">                        f"[Planner] Unknown item type in tool </w:t>
-      </w:r>
-      <w:proofErr w:type="gramStart"/>
-      <w:r>
-        <w:t>list: {</w:t>
-      </w:r>
-      <w:proofErr w:type="gramEnd"/>
-      <w:r>
-        <w:t>type(</w:t>
-      </w:r>
-      <w:proofErr w:type="gramStart"/>
-      <w:r>
-        <w:t>item)}</w:t>
-      </w:r>
-      <w:proofErr w:type="gramEnd"/>
-      <w:r>
-        <w:t>"</w:t>
-      </w:r>
-    </w:p>
-    <w:p>
-      <w:r>
-        <w:t>                    )</w:t>
-      </w:r>
-    </w:p>
-    <w:p>
-      <w:r>
-        <w:t xml:space="preserve">                    return </w:t>
-      </w:r>
-      <w:proofErr w:type="gramStart"/>
-      <w:r>
-        <w:t>self._</w:t>
-      </w:r>
-      <w:proofErr w:type="spellStart"/>
-      <w:proofErr w:type="gramEnd"/>
-      <w:r>
-        <w:t>fallback_llm_response</w:t>
-      </w:r>
-      <w:proofErr w:type="spellEnd"/>
-      <w:r>
-        <w:t>(instruction)</w:t>
-      </w:r>
-    </w:p>
-    <w:p>
-      <w:r>
-        <w:t>        else:</w:t>
-      </w:r>
-    </w:p>
-    <w:p>
-      <w:r>
-        <w:t xml:space="preserve">            </w:t>
-      </w:r>
-      <w:proofErr w:type="spellStart"/>
-      <w:proofErr w:type="gramStart"/>
-      <w:r>
-        <w:t>logger.error</w:t>
-      </w:r>
-      <w:proofErr w:type="spellEnd"/>
-      <w:proofErr w:type="gramEnd"/>
-      <w:r>
-        <w:t>(</w:t>
-      </w:r>
-    </w:p>
-    <w:p>
-      <w:r>
-        <w:t xml:space="preserve">                f"[Planner] input is not </w:t>
-      </w:r>
-      <w:proofErr w:type="spellStart"/>
-      <w:r>
-        <w:t>ToolCall</w:t>
-      </w:r>
-      <w:proofErr w:type="spellEnd"/>
-      <w:r>
-        <w:t xml:space="preserve">, </w:t>
-      </w:r>
-      <w:proofErr w:type="spellStart"/>
-      <w:r>
-        <w:t>ToolChain</w:t>
-      </w:r>
-      <w:proofErr w:type="spellEnd"/>
-      <w:r>
-        <w:t xml:space="preserve">, </w:t>
-      </w:r>
-      <w:proofErr w:type="spellStart"/>
-      <w:r>
-        <w:t>dict</w:t>
-      </w:r>
-      <w:proofErr w:type="spellEnd"/>
-      <w:r>
-        <w:t xml:space="preserve">, or </w:t>
-      </w:r>
-      <w:proofErr w:type="gramStart"/>
-      <w:r>
-        <w:t>list:</w:t>
-      </w:r>
-      <w:proofErr w:type="gramEnd"/>
-      <w:r>
-        <w:t xml:space="preserve"> got {type(</w:t>
-      </w:r>
-      <w:proofErr w:type="spellStart"/>
-      <w:r>
-        <w:t>tool_or_</w:t>
-      </w:r>
-      <w:proofErr w:type="gramStart"/>
-      <w:r>
-        <w:t>tools</w:t>
-      </w:r>
-      <w:proofErr w:type="spellEnd"/>
-      <w:r>
-        <w:t>)}</w:t>
-      </w:r>
-      <w:proofErr w:type="gramEnd"/>
-      <w:r>
-        <w:t>"</w:t>
+        <w:t>, or list: got {type(</w:t>
+      </w:r>
+      <w:proofErr w:type="spellStart"/>
+      <w:r>
+        <w:t>tool_or_tools</w:t>
+      </w:r>
+      <w:proofErr w:type="spellEnd"/>
+      <w:r>
+        <w:t>)}"</w:t>
       </w:r>
     </w:p>
     <w:p>
@@ -785,14 +689,9 @@
     </w:p>
     <w:p>
       <w:r>
-        <w:t xml:space="preserve">            return </w:t>
-      </w:r>
-      <w:proofErr w:type="gramStart"/>
-      <w:r>
-        <w:t>self._</w:t>
-      </w:r>
-      <w:proofErr w:type="spellStart"/>
-      <w:proofErr w:type="gramEnd"/>
+        <w:t>            return self._</w:t>
+      </w:r>
+      <w:proofErr w:type="spellStart"/>
       <w:r>
         <w:t>fallback_llm_response</w:t>
       </w:r>
@@ -825,15 +724,7 @@
       </w:r>
       <w:proofErr w:type="spellEnd"/>
       <w:r>
-        <w:t xml:space="preserve">, step in </w:t>
-      </w:r>
-      <w:proofErr w:type="gramStart"/>
-      <w:r>
-        <w:t>enumerate</w:t>
-      </w:r>
-      <w:proofErr w:type="gramEnd"/>
-      <w:r>
-        <w:t>(steps):</w:t>
+        <w:t>, step in enumerate(steps):</w:t>
       </w:r>
     </w:p>
     <w:p>
@@ -849,24 +740,20 @@
         <w:t xml:space="preserve"> = </w:t>
       </w:r>
       <w:proofErr w:type="spellStart"/>
-      <w:proofErr w:type="gramStart"/>
       <w:r>
         <w:t>step.tool</w:t>
       </w:r>
       <w:proofErr w:type="spellEnd"/>
-      <w:proofErr w:type="gramEnd"/>
     </w:p>
     <w:p>
       <w:r>
         <w:t xml:space="preserve">            params = </w:t>
       </w:r>
       <w:proofErr w:type="spellStart"/>
-      <w:proofErr w:type="gramStart"/>
       <w:r>
         <w:t>step.params</w:t>
       </w:r>
       <w:proofErr w:type="spellEnd"/>
-      <w:proofErr w:type="gramEnd"/>
     </w:p>
     <w:p/>
     <w:p>
@@ -887,20 +774,10 @@
         <w:t xml:space="preserve"> not in </w:t>
       </w:r>
       <w:proofErr w:type="spellStart"/>
-      <w:proofErr w:type="gramStart"/>
-      <w:r>
-        <w:t>self.tool</w:t>
-      </w:r>
-      <w:proofErr w:type="gramEnd"/>
-      <w:r>
-        <w:t>_</w:t>
-      </w:r>
-      <w:proofErr w:type="gramStart"/>
-      <w:r>
-        <w:t>registry.tools</w:t>
-      </w:r>
-      <w:proofErr w:type="spellEnd"/>
-      <w:proofErr w:type="gramEnd"/>
+      <w:r>
+        <w:t>self.tool_registry.tools</w:t>
+      </w:r>
+      <w:proofErr w:type="spellEnd"/>
       <w:r>
         <w:t>:</w:t>
       </w:r>
@@ -910,12 +787,10 @@
         <w:t xml:space="preserve">                </w:t>
       </w:r>
       <w:proofErr w:type="spellStart"/>
-      <w:proofErr w:type="gramStart"/>
       <w:r>
         <w:t>logger.error</w:t>
       </w:r>
       <w:proofErr w:type="spellEnd"/>
-      <w:proofErr w:type="gramEnd"/>
       <w:r>
         <w:t>(</w:t>
       </w:r>
@@ -934,19 +809,11 @@
       </w:r>
       <w:proofErr w:type="spellStart"/>
       <w:r>
-        <w:t>tool_</w:t>
-      </w:r>
-      <w:proofErr w:type="gramStart"/>
-      <w:r>
-        <w:t>name</w:t>
-      </w:r>
-      <w:proofErr w:type="spellEnd"/>
-      <w:r>
-        <w:t>}'</w:t>
-      </w:r>
-      <w:proofErr w:type="gramEnd"/>
-      <w:r>
-        <w:t>. Fallback."</w:t>
+        <w:t>tool_name</w:t>
+      </w:r>
+      <w:proofErr w:type="spellEnd"/>
+      <w:r>
+        <w:t>}'. Fallback."</w:t>
       </w:r>
     </w:p>
     <w:p>
@@ -956,14 +823,9 @@
     </w:p>
     <w:p>
       <w:r>
-        <w:t xml:space="preserve">                return </w:t>
-      </w:r>
-      <w:proofErr w:type="gramStart"/>
-      <w:r>
-        <w:t>self._</w:t>
-      </w:r>
-      <w:proofErr w:type="spellStart"/>
-      <w:proofErr w:type="gramEnd"/>
+        <w:t>                return self._</w:t>
+      </w:r>
+      <w:proofErr w:type="spellStart"/>
       <w:r>
         <w:t>fallback_llm_response</w:t>
       </w:r>
@@ -988,33 +850,18 @@
       </w:r>
       <w:proofErr w:type="spellEnd"/>
       <w:r>
-        <w:t xml:space="preserve"> = </w:t>
-      </w:r>
-      <w:proofErr w:type="gramStart"/>
-      <w:r>
-        <w:t>set(</w:t>
-      </w:r>
-      <w:proofErr w:type="gramEnd"/>
+        <w:t xml:space="preserve"> = set(</w:t>
+      </w:r>
     </w:p>
     <w:p>
       <w:r>
         <w:t xml:space="preserve">                </w:t>
       </w:r>
       <w:proofErr w:type="spellStart"/>
-      <w:proofErr w:type="gramStart"/>
-      <w:r>
-        <w:t>self.tool</w:t>
-      </w:r>
-      <w:proofErr w:type="gramEnd"/>
-      <w:r>
-        <w:t>_</w:t>
-      </w:r>
-      <w:proofErr w:type="gramStart"/>
-      <w:r>
-        <w:t>registry.tools</w:t>
-      </w:r>
-      <w:proofErr w:type="spellEnd"/>
-      <w:proofErr w:type="gramEnd"/>
+      <w:r>
+        <w:t>self.tool_registry.tools</w:t>
+      </w:r>
+      <w:proofErr w:type="spellEnd"/>
       <w:r>
         <w:t>[</w:t>
       </w:r>
@@ -1029,57 +876,17 @@
     </w:p>
     <w:p>
       <w:r>
-        <w:t xml:space="preserve">                </w:t>
-      </w:r>
-      <w:proofErr w:type="gramStart"/>
-      <w:r>
-        <w:t>.get</w:t>
-      </w:r>
-      <w:proofErr w:type="gramEnd"/>
-      <w:r>
-        <w:t>("parameters</w:t>
-      </w:r>
-      <w:proofErr w:type="gramStart"/>
-      <w:r>
-        <w:t>", {}</w:t>
-      </w:r>
-      <w:proofErr w:type="gramEnd"/>
-      <w:r>
-        <w:t>)</w:t>
-      </w:r>
-    </w:p>
-    <w:p>
-      <w:r>
-        <w:t xml:space="preserve">                </w:t>
-      </w:r>
-      <w:proofErr w:type="gramStart"/>
-      <w:r>
-        <w:t>.get</w:t>
-      </w:r>
-      <w:proofErr w:type="gramEnd"/>
-      <w:r>
-        <w:t>("properties</w:t>
-      </w:r>
-      <w:proofErr w:type="gramStart"/>
-      <w:r>
-        <w:t>", {}</w:t>
-      </w:r>
-      <w:proofErr w:type="gramEnd"/>
-      <w:r>
-        <w:t>)</w:t>
-      </w:r>
-    </w:p>
-    <w:p>
-      <w:r>
-        <w:t xml:space="preserve">                </w:t>
-      </w:r>
-      <w:proofErr w:type="gramStart"/>
-      <w:r>
-        <w:t>.keys</w:t>
-      </w:r>
-      <w:proofErr w:type="gramEnd"/>
-      <w:r>
-        <w:t>()</w:t>
+        <w:t>                .get("parameters", {})</w:t>
+      </w:r>
+    </w:p>
+    <w:p>
+      <w:r>
+        <w:t>                .get("properties", {})</w:t>
+      </w:r>
+    </w:p>
+    <w:p>
+      <w:r>
+        <w:t>                .keys()</w:t>
       </w:r>
     </w:p>
     <w:p>
@@ -1100,12 +907,10 @@
         <w:t xml:space="preserve"> = {k: v for k, v in </w:t>
       </w:r>
       <w:proofErr w:type="spellStart"/>
-      <w:proofErr w:type="gramStart"/>
       <w:r>
         <w:t>params.items</w:t>
       </w:r>
       <w:proofErr w:type="spellEnd"/>
-      <w:proofErr w:type="gramEnd"/>
       <w:r>
         <w:t xml:space="preserve">() if k in </w:t>
       </w:r>
@@ -1135,13 +940,8 @@
         <w:t>filtered_params</w:t>
       </w:r>
       <w:proofErr w:type="spellEnd"/>
-      <w:proofErr w:type="gramStart"/>
-      <w:r>
-        <w:t>) !</w:t>
-      </w:r>
-      <w:proofErr w:type="gramEnd"/>
-      <w:r>
-        <w:t xml:space="preserve">= </w:t>
+      <w:r>
+        <w:t xml:space="preserve">) != </w:t>
       </w:r>
       <w:proofErr w:type="spellStart"/>
       <w:r>
@@ -1154,52 +954,29 @@
     </w:p>
     <w:p>
       <w:r>
-        <w:t xml:space="preserve">                </w:t>
-      </w:r>
-      <w:proofErr w:type="gramStart"/>
-      <w:r>
-        <w:t>logger.info(</w:t>
-      </w:r>
-      <w:proofErr w:type="gramEnd"/>
-    </w:p>
-    <w:p>
-      <w:r>
-        <w:t xml:space="preserve">                    f"[Planner] Extra params filtered for </w:t>
-      </w:r>
-      <w:proofErr w:type="gramStart"/>
-      <w:r>
-        <w:t>tool '{</w:t>
-      </w:r>
-      <w:proofErr w:type="spellStart"/>
-      <w:proofErr w:type="gramEnd"/>
-      <w:r>
-        <w:t>tool_</w:t>
-      </w:r>
-      <w:proofErr w:type="gramStart"/>
-      <w:r>
-        <w:t>name</w:t>
-      </w:r>
-      <w:proofErr w:type="spellEnd"/>
-      <w:r>
-        <w:t>}'</w:t>
-      </w:r>
-      <w:proofErr w:type="gramEnd"/>
-      <w:r>
-        <w:t xml:space="preserve">: {set(params) - </w:t>
-      </w:r>
-      <w:proofErr w:type="spellStart"/>
-      <w:r>
-        <w:t>valid_</w:t>
-      </w:r>
-      <w:proofErr w:type="gramStart"/>
-      <w:r>
-        <w:t>keys</w:t>
+        <w:t>                logger.info(</w:t>
+      </w:r>
+    </w:p>
+    <w:p>
+      <w:r>
+        <w:t>                    f"[Planner] Extra params filtered for tool '{</w:t>
+      </w:r>
+      <w:proofErr w:type="spellStart"/>
+      <w:r>
+        <w:t>tool_name</w:t>
+      </w:r>
+      <w:proofErr w:type="spellEnd"/>
+      <w:r>
+        <w:t xml:space="preserve">}': {set(params) - </w:t>
+      </w:r>
+      <w:proofErr w:type="spellStart"/>
+      <w:r>
+        <w:t>valid_keys</w:t>
       </w:r>
       <w:proofErr w:type="spellEnd"/>
       <w:r>
         <w:t>}"</w:t>
       </w:r>
-      <w:proofErr w:type="gramEnd"/>
     </w:p>
     <w:p>
       <w:r>
@@ -1214,51 +991,112 @@
       </w:r>
       <w:proofErr w:type="spellStart"/>
       <w:r>
-        <w:t>validated_</w:t>
-      </w:r>
-      <w:proofErr w:type="gramStart"/>
-      <w:r>
-        <w:t>tools.append</w:t>
-      </w:r>
-      <w:proofErr w:type="spellEnd"/>
-      <w:proofErr w:type="gramEnd"/>
+        <w:t>validated_tools.append</w:t>
+      </w:r>
+      <w:proofErr w:type="spellEnd"/>
       <w:r>
         <w:t>(</w:t>
       </w:r>
       <w:proofErr w:type="spellStart"/>
-      <w:proofErr w:type="gramStart"/>
       <w:r>
         <w:t>ToolCall</w:t>
       </w:r>
       <w:proofErr w:type="spellEnd"/>
       <w:r>
+        <w:t>(tool=</w:t>
+      </w:r>
+      <w:proofErr w:type="spellStart"/>
+      <w:r>
+        <w:t>tool_name</w:t>
+      </w:r>
+      <w:proofErr w:type="spellEnd"/>
+      <w:r>
+        <w:t>, params=</w:t>
+      </w:r>
+      <w:proofErr w:type="spellStart"/>
+      <w:r>
+        <w:t>filtered_params</w:t>
+      </w:r>
+      <w:proofErr w:type="spellEnd"/>
+      <w:r>
+        <w:t>))</w:t>
+      </w:r>
+    </w:p>
+    <w:p/>
+    <w:p>
+      <w:r>
+        <w:t xml:space="preserve">        if not </w:t>
+      </w:r>
+      <w:proofErr w:type="spellStart"/>
+      <w:r>
+        <w:t>validated_tools</w:t>
+      </w:r>
+      <w:proofErr w:type="spellEnd"/>
+      <w:r>
+        <w:t>:</w:t>
+      </w:r>
+    </w:p>
+    <w:p>
+      <w:r>
+        <w:t xml:space="preserve">            </w:t>
+      </w:r>
+      <w:proofErr w:type="spellStart"/>
+      <w:r>
+        <w:t>logger.warning</w:t>
+      </w:r>
+      <w:proofErr w:type="spellEnd"/>
+      <w:r>
         <w:t>(</w:t>
       </w:r>
-      <w:proofErr w:type="gramEnd"/>
-      <w:r>
-        <w:t>tool=</w:t>
-      </w:r>
-      <w:proofErr w:type="spellStart"/>
-      <w:r>
-        <w:t>tool_name</w:t>
-      </w:r>
-      <w:proofErr w:type="spellEnd"/>
-      <w:r>
-        <w:t>, params=</w:t>
-      </w:r>
-      <w:proofErr w:type="spellStart"/>
-      <w:r>
-        <w:t>filtered_params</w:t>
-      </w:r>
-      <w:proofErr w:type="spellEnd"/>
-      <w:r>
-        <w:t>))</w:t>
+    </w:p>
+    <w:p>
+      <w:r>
+        <w:t>                "[Planner] All tool calls invalid or filtered out. Fallback."</w:t>
+      </w:r>
+    </w:p>
+    <w:p>
+      <w:r>
+        <w:t>            )</w:t>
+      </w:r>
+    </w:p>
+    <w:p>
+      <w:r>
+        <w:t>            return self._</w:t>
+      </w:r>
+      <w:proofErr w:type="spellStart"/>
+      <w:r>
+        <w:t>fallback_llm_response</w:t>
+      </w:r>
+      <w:proofErr w:type="spellEnd"/>
+      <w:r>
+        <w:t>(instruction)</w:t>
       </w:r>
     </w:p>
     <w:p/>
     <w:p>
       <w:r>
-        <w:t xml:space="preserve">        if not </w:t>
+        <w:t>        logger.info(</w:t>
+      </w:r>
+    </w:p>
+    <w:p>
+      <w:r>
+        <w:t xml:space="preserve">            f"[Planner] Returning </w:t>
+      </w:r>
+      <w:proofErr w:type="spellStart"/>
+      <w:r>
+        <w:t>ToolChain</w:t>
+      </w:r>
+      <w:proofErr w:type="spellEnd"/>
+      <w:r>
+        <w:t xml:space="preserve"> with {</w:t>
+      </w:r>
+      <w:proofErr w:type="spellStart"/>
+      <w:r>
+        <w:t>len</w:t>
+      </w:r>
+      <w:proofErr w:type="spellEnd"/>
+      <w:r>
+        <w:t>(</w:t>
       </w:r>
       <w:proofErr w:type="spellStart"/>
       <w:r>
@@ -1266,98 +1104,7 @@
       </w:r>
       <w:proofErr w:type="spellEnd"/>
       <w:r>
-        <w:t>:</w:t>
-      </w:r>
-    </w:p>
-    <w:p>
-      <w:r>
-        <w:t xml:space="preserve">            </w:t>
-      </w:r>
-      <w:proofErr w:type="spellStart"/>
-      <w:proofErr w:type="gramStart"/>
-      <w:r>
-        <w:t>logger.warning</w:t>
-      </w:r>
-      <w:proofErr w:type="spellEnd"/>
-      <w:proofErr w:type="gramEnd"/>
-      <w:r>
-        <w:t>(</w:t>
-      </w:r>
-    </w:p>
-    <w:p>
-      <w:r>
-        <w:t>                "[Planner] All tool calls invalid or filtered out. Fallback."</w:t>
-      </w:r>
-    </w:p>
-    <w:p>
-      <w:r>
-        <w:t>            )</w:t>
-      </w:r>
-    </w:p>
-    <w:p>
-      <w:r>
-        <w:t xml:space="preserve">            return </w:t>
-      </w:r>
-      <w:proofErr w:type="gramStart"/>
-      <w:r>
-        <w:t>self._</w:t>
-      </w:r>
-      <w:proofErr w:type="spellStart"/>
-      <w:proofErr w:type="gramEnd"/>
-      <w:r>
-        <w:t>fallback_llm_response</w:t>
-      </w:r>
-      <w:proofErr w:type="spellEnd"/>
-      <w:r>
-        <w:t>(instruction)</w:t>
-      </w:r>
-    </w:p>
-    <w:p/>
-    <w:p>
-      <w:r>
-        <w:t xml:space="preserve">        </w:t>
-      </w:r>
-      <w:proofErr w:type="gramStart"/>
-      <w:r>
-        <w:t>logger.info(</w:t>
-      </w:r>
-      <w:proofErr w:type="gramEnd"/>
-    </w:p>
-    <w:p>
-      <w:r>
-        <w:t xml:space="preserve">            f"[Planner] Returning </w:t>
-      </w:r>
-      <w:proofErr w:type="spellStart"/>
-      <w:r>
-        <w:t>ToolChain</w:t>
-      </w:r>
-      <w:proofErr w:type="spellEnd"/>
-      <w:r>
-        <w:t xml:space="preserve"> with {</w:t>
-      </w:r>
-      <w:proofErr w:type="spellStart"/>
-      <w:r>
-        <w:t>len</w:t>
-      </w:r>
-      <w:proofErr w:type="spellEnd"/>
-      <w:r>
-        <w:t>(</w:t>
-      </w:r>
-      <w:proofErr w:type="spellStart"/>
-      <w:r>
-        <w:t>validated_</w:t>
-      </w:r>
-      <w:proofErr w:type="gramStart"/>
-      <w:r>
-        <w:t>tools</w:t>
-      </w:r>
-      <w:proofErr w:type="spellEnd"/>
-      <w:r>
-        <w:t>)}</w:t>
-      </w:r>
-      <w:proofErr w:type="gramEnd"/>
-      <w:r>
-        <w:t xml:space="preserve"> validated tool call(s)."</w:t>
+        <w:t>)} validated tool call(s)."</w:t>
       </w:r>
     </w:p>
     <w:p>
@@ -1413,15 +1160,7 @@
         <w:t>parse and validate tool call requests</w:t>
       </w:r>
       <w:r>
-        <w:t xml:space="preserve"> that are part of an automated planning system. The function takes a user instruction and a potential tool </w:t>
-      </w:r>
-      <w:proofErr w:type="gramStart"/>
-      <w:r>
-        <w:t>call</w:t>
-      </w:r>
-      <w:proofErr w:type="gramEnd"/>
-      <w:r>
-        <w:t xml:space="preserve"> or a series of tool calls and processes them to ensure they are valid and can be executed.</w:t>
+        <w:t xml:space="preserve"> that are part of an automated planning system. The function takes a user instruction and a potential tool call or a series of tool calls and processes them to ensure they are valid and can be executed.</w:t>
       </w:r>
     </w:p>
     <w:p>
@@ -1589,7 +1328,6 @@
         <w:t xml:space="preserve">if </w:t>
       </w:r>
       <w:proofErr w:type="spellStart"/>
-      <w:proofErr w:type="gramStart"/>
       <w:r>
         <w:t>isinstance</w:t>
       </w:r>
@@ -1598,7 +1336,6 @@
         <w:t>(</w:t>
       </w:r>
       <w:proofErr w:type="spellStart"/>
-      <w:proofErr w:type="gramEnd"/>
       <w:r>
         <w:t>tool_or_tools</w:t>
       </w:r>
@@ -1639,7 +1376,6 @@
         <w:t xml:space="preserve"> </w:t>
       </w:r>
       <w:proofErr w:type="spellStart"/>
-      <w:proofErr w:type="gramStart"/>
       <w:r>
         <w:t>isinstance</w:t>
       </w:r>
@@ -1648,7 +1384,6 @@
         <w:t>(</w:t>
       </w:r>
       <w:proofErr w:type="spellStart"/>
-      <w:proofErr w:type="gramEnd"/>
       <w:r>
         <w:t>tool_or_tools</w:t>
       </w:r>
@@ -1689,7 +1424,6 @@
         <w:t xml:space="preserve"> </w:t>
       </w:r>
       <w:proofErr w:type="spellStart"/>
-      <w:proofErr w:type="gramStart"/>
       <w:r>
         <w:t>isinstance</w:t>
       </w:r>
@@ -1698,7 +1432,6 @@
         <w:t>(</w:t>
       </w:r>
       <w:proofErr w:type="spellStart"/>
-      <w:proofErr w:type="gramEnd"/>
       <w:r>
         <w:t>tool_or_tools</w:t>
       </w:r>
@@ -1747,7 +1480,6 @@
         <w:t xml:space="preserve"> </w:t>
       </w:r>
       <w:proofErr w:type="spellStart"/>
-      <w:proofErr w:type="gramStart"/>
       <w:r>
         <w:t>isinstance</w:t>
       </w:r>
@@ -1756,7 +1488,6 @@
         <w:t>(</w:t>
       </w:r>
       <w:proofErr w:type="spellStart"/>
-      <w:proofErr w:type="gramEnd"/>
       <w:r>
         <w:t>tool_or_tools</w:t>
       </w:r>
@@ -1870,12 +1601,10 @@
         <w:t xml:space="preserve"> from </w:t>
       </w:r>
       <w:proofErr w:type="spellStart"/>
-      <w:proofErr w:type="gramStart"/>
       <w:r>
         <w:t>step.tool</w:t>
       </w:r>
       <w:proofErr w:type="spellEnd"/>
-      <w:proofErr w:type="gramEnd"/>
       <w:r>
         <w:t xml:space="preserve">. It then checks if this </w:t>
       </w:r>
@@ -1888,20 +1617,10 @@
         <w:t xml:space="preserve"> exists as a key in </w:t>
       </w:r>
       <w:proofErr w:type="spellStart"/>
-      <w:proofErr w:type="gramStart"/>
-      <w:r>
-        <w:t>self.tool</w:t>
-      </w:r>
-      <w:proofErr w:type="gramEnd"/>
-      <w:r>
-        <w:t>_</w:t>
-      </w:r>
-      <w:proofErr w:type="gramStart"/>
-      <w:r>
-        <w:t>registry.tools</w:t>
-      </w:r>
-      <w:proofErr w:type="spellEnd"/>
-      <w:proofErr w:type="gramEnd"/>
+      <w:r>
+        <w:t>self.tool_registry.tools</w:t>
+      </w:r>
+      <w:proofErr w:type="spellEnd"/>
       <w:r>
         <w:t xml:space="preserve">. The </w:t>
       </w:r>
@@ -1956,12 +1675,10 @@
         <w:t>, which only includes parameters from the original request (</w:t>
       </w:r>
       <w:proofErr w:type="spellStart"/>
-      <w:proofErr w:type="gramStart"/>
       <w:r>
         <w:t>step.params</w:t>
       </w:r>
       <w:proofErr w:type="spellEnd"/>
-      <w:proofErr w:type="gramEnd"/>
       <w:r>
         <w:t xml:space="preserve">) that match the </w:t>
       </w:r>
@@ -2137,6 +1854,1898 @@
       </w:r>
     </w:p>
     <w:p/>
+    <w:p/>
+    <w:p/>
+    <w:p>
+      <w:r>
+        <w:t># tools/tool_models.py</w:t>
+      </w:r>
+    </w:p>
+    <w:p>
+      <w:r>
+        <w:t xml:space="preserve">class </w:t>
+      </w:r>
+      <w:proofErr w:type="spellStart"/>
+      <w:r>
+        <w:t>ToolTransformation</w:t>
+      </w:r>
+      <w:proofErr w:type="spellEnd"/>
+      <w:r>
+        <w:t>(</w:t>
+      </w:r>
+      <w:proofErr w:type="spellStart"/>
+      <w:r>
+        <w:t>BaseModel</w:t>
+      </w:r>
+      <w:proofErr w:type="spellEnd"/>
+      <w:r>
+        <w:t>):</w:t>
+      </w:r>
+    </w:p>
+    <w:p>
+      <w:r>
+        <w:t xml:space="preserve">    </w:t>
+      </w:r>
+      <w:proofErr w:type="spellStart"/>
+      <w:r>
+        <w:t>source_tool</w:t>
+      </w:r>
+      <w:proofErr w:type="spellEnd"/>
+      <w:r>
+        <w:t>: str</w:t>
+      </w:r>
+    </w:p>
+    <w:p>
+      <w:r>
+        <w:t xml:space="preserve">    </w:t>
+      </w:r>
+      <w:proofErr w:type="spellStart"/>
+      <w:r>
+        <w:t>target_tool</w:t>
+      </w:r>
+      <w:proofErr w:type="spellEnd"/>
+      <w:r>
+        <w:t>: str</w:t>
+      </w:r>
+    </w:p>
+    <w:p>
+      <w:pPr>
+        <w:ind w:firstLine="195"/>
+      </w:pPr>
+      <w:proofErr w:type="spellStart"/>
+      <w:r>
+        <w:t>transform_fn</w:t>
+      </w:r>
+      <w:proofErr w:type="spellEnd"/>
+      <w:r>
+        <w:t>: str  # e.g., "</w:t>
+      </w:r>
+      <w:proofErr w:type="spellStart"/>
+      <w:r>
+        <w:t>tools.transformations.dir_to_files</w:t>
+      </w:r>
+      <w:proofErr w:type="spellEnd"/>
+      <w:r>
+        <w:t>"</w:t>
+      </w:r>
+    </w:p>
+    <w:p>
+      <w:pPr>
+        <w:ind w:firstLine="195"/>
+      </w:pPr>
+    </w:p>
+    <w:p>
+      <w:pPr>
+        <w:ind w:firstLine="195"/>
+      </w:pPr>
+      <w:r>
+        <w:t>[</w:t>
+      </w:r>
+    </w:p>
+    <w:p>
+      <w:pPr>
+        <w:ind w:firstLine="195"/>
+      </w:pPr>
+      <w:r>
+        <w:t xml:space="preserve">    {</w:t>
+      </w:r>
+    </w:p>
+    <w:p>
+      <w:pPr>
+        <w:ind w:firstLine="195"/>
+      </w:pPr>
+      <w:r>
+        <w:t xml:space="preserve">        "</w:t>
+      </w:r>
+      <w:proofErr w:type="spellStart"/>
+      <w:r>
+        <w:t>source_tool</w:t>
+      </w:r>
+      <w:proofErr w:type="spellEnd"/>
+      <w:r>
+        <w:t>": "</w:t>
+      </w:r>
+      <w:proofErr w:type="spellStart"/>
+      <w:r>
+        <w:t>find_dir_structure</w:t>
+      </w:r>
+      <w:proofErr w:type="spellEnd"/>
+      <w:r>
+        <w:t>",</w:t>
+      </w:r>
+    </w:p>
+    <w:p>
+      <w:pPr>
+        <w:ind w:firstLine="195"/>
+      </w:pPr>
+      <w:r>
+        <w:t xml:space="preserve">        "</w:t>
+      </w:r>
+      <w:proofErr w:type="spellStart"/>
+      <w:r>
+        <w:t>target_tool</w:t>
+      </w:r>
+      <w:proofErr w:type="spellEnd"/>
+      <w:r>
+        <w:t>": "</w:t>
+      </w:r>
+      <w:proofErr w:type="spellStart"/>
+      <w:r>
+        <w:t>read_files</w:t>
+      </w:r>
+      <w:proofErr w:type="spellEnd"/>
+      <w:r>
+        <w:t>",</w:t>
+      </w:r>
+    </w:p>
+    <w:p>
+      <w:pPr>
+        <w:ind w:firstLine="195"/>
+      </w:pPr>
+      <w:r>
+        <w:t xml:space="preserve">        "</w:t>
+      </w:r>
+      <w:proofErr w:type="spellStart"/>
+      <w:r>
+        <w:t>transform_fn</w:t>
+      </w:r>
+      <w:proofErr w:type="spellEnd"/>
+      <w:r>
+        <w:t>": "</w:t>
+      </w:r>
+      <w:proofErr w:type="spellStart"/>
+      <w:r>
+        <w:t>tools.transformations.dir_to_files</w:t>
+      </w:r>
+      <w:proofErr w:type="spellEnd"/>
+      <w:r>
+        <w:t>"</w:t>
+      </w:r>
+    </w:p>
+    <w:p>
+      <w:pPr>
+        <w:ind w:firstLine="195"/>
+      </w:pPr>
+      <w:r>
+        <w:t xml:space="preserve">    },</w:t>
+      </w:r>
+    </w:p>
+    <w:p>
+      <w:pPr>
+        <w:ind w:firstLine="195"/>
+      </w:pPr>
+      <w:r>
+        <w:lastRenderedPageBreak/>
+        <w:t xml:space="preserve">    {</w:t>
+      </w:r>
+    </w:p>
+    <w:p>
+      <w:pPr>
+        <w:ind w:firstLine="195"/>
+      </w:pPr>
+      <w:r>
+        <w:t xml:space="preserve">        "</w:t>
+      </w:r>
+      <w:proofErr w:type="spellStart"/>
+      <w:r>
+        <w:t>source_tool</w:t>
+      </w:r>
+      <w:proofErr w:type="spellEnd"/>
+      <w:r>
+        <w:t>": "</w:t>
+      </w:r>
+      <w:proofErr w:type="spellStart"/>
+      <w:r>
+        <w:t>find_files_by_keyword</w:t>
+      </w:r>
+      <w:proofErr w:type="spellEnd"/>
+      <w:r>
+        <w:t>",</w:t>
+      </w:r>
+    </w:p>
+    <w:p>
+      <w:pPr>
+        <w:ind w:firstLine="195"/>
+      </w:pPr>
+      <w:r>
+        <w:t xml:space="preserve">        "</w:t>
+      </w:r>
+      <w:proofErr w:type="spellStart"/>
+      <w:r>
+        <w:t>target_tool</w:t>
+      </w:r>
+      <w:proofErr w:type="spellEnd"/>
+      <w:r>
+        <w:t>": "</w:t>
+      </w:r>
+      <w:proofErr w:type="spellStart"/>
+      <w:r>
+        <w:t>read_files</w:t>
+      </w:r>
+      <w:proofErr w:type="spellEnd"/>
+      <w:r>
+        <w:t>",</w:t>
+      </w:r>
+    </w:p>
+    <w:p>
+      <w:pPr>
+        <w:ind w:firstLine="195"/>
+      </w:pPr>
+      <w:r>
+        <w:t xml:space="preserve">        "</w:t>
+      </w:r>
+      <w:proofErr w:type="spellStart"/>
+      <w:r>
+        <w:t>transform_fn</w:t>
+      </w:r>
+      <w:proofErr w:type="spellEnd"/>
+      <w:r>
+        <w:t>": null  # Direct match, no transformation needed</w:t>
+      </w:r>
+    </w:p>
+    <w:p>
+      <w:pPr>
+        <w:ind w:firstLine="195"/>
+      </w:pPr>
+      <w:r>
+        <w:t xml:space="preserve">    }</w:t>
+      </w:r>
+    </w:p>
+    <w:p>
+      <w:pPr>
+        <w:ind w:firstLine="195"/>
+      </w:pPr>
+      <w:r>
+        <w:t>]</w:t>
+      </w:r>
+    </w:p>
+    <w:p>
+      <w:pPr>
+        <w:ind w:firstLine="195"/>
+      </w:pPr>
+    </w:p>
+    <w:p>
+      <w:pPr>
+        <w:ind w:firstLine="195"/>
+      </w:pPr>
+    </w:p>
+    <w:p>
+      <w:pPr>
+        <w:ind w:firstLine="195"/>
+      </w:pPr>
+      <w:r>
+        <w:t># tools/tool_registry.py</w:t>
+      </w:r>
+    </w:p>
+    <w:p>
+      <w:pPr>
+        <w:ind w:firstLine="195"/>
+      </w:pPr>
+      <w:r>
+        <w:t xml:space="preserve">class </w:t>
+      </w:r>
+      <w:proofErr w:type="spellStart"/>
+      <w:r>
+        <w:t>ToolRegistry</w:t>
+      </w:r>
+      <w:proofErr w:type="spellEnd"/>
+      <w:r>
+        <w:t>:</w:t>
+      </w:r>
+    </w:p>
+    <w:p>
+      <w:pPr>
+        <w:ind w:firstLine="195"/>
+      </w:pPr>
+      <w:r>
+        <w:t xml:space="preserve">    def __</w:t>
+      </w:r>
+      <w:proofErr w:type="spellStart"/>
+      <w:r>
+        <w:t>init</w:t>
+      </w:r>
+      <w:proofErr w:type="spellEnd"/>
+      <w:r>
+        <w:t xml:space="preserve">__(self, </w:t>
+      </w:r>
+      <w:proofErr w:type="spellStart"/>
+      <w:r>
+        <w:t>registry_path</w:t>
+      </w:r>
+      <w:proofErr w:type="spellEnd"/>
+      <w:r>
+        <w:t xml:space="preserve">=TOOL_REGISTRY, </w:t>
+      </w:r>
+      <w:proofErr w:type="spellStart"/>
+      <w:r>
+        <w:t>transform_path</w:t>
+      </w:r>
+      <w:proofErr w:type="spellEnd"/>
+      <w:r>
+        <w:t>=TOOL_TRANSFORMATIONS):</w:t>
+      </w:r>
+    </w:p>
+    <w:p>
+      <w:pPr>
+        <w:ind w:firstLine="195"/>
+      </w:pPr>
+      <w:r>
+        <w:t xml:space="preserve">        </w:t>
+      </w:r>
+      <w:proofErr w:type="spellStart"/>
+      <w:r>
+        <w:t>self.registry_path</w:t>
+      </w:r>
+      <w:proofErr w:type="spellEnd"/>
+      <w:r>
+        <w:t xml:space="preserve"> = Path(</w:t>
+      </w:r>
+      <w:proofErr w:type="spellStart"/>
+      <w:r>
+        <w:t>registry_path</w:t>
+      </w:r>
+      <w:proofErr w:type="spellEnd"/>
+      <w:r>
+        <w:t>)</w:t>
+      </w:r>
+    </w:p>
+    <w:p>
+      <w:pPr>
+        <w:ind w:firstLine="195"/>
+      </w:pPr>
+      <w:r>
+        <w:t xml:space="preserve">        </w:t>
+      </w:r>
+      <w:proofErr w:type="spellStart"/>
+      <w:r>
+        <w:t>self.transform_path</w:t>
+      </w:r>
+      <w:proofErr w:type="spellEnd"/>
+      <w:r>
+        <w:t xml:space="preserve"> = Path(</w:t>
+      </w:r>
+      <w:proofErr w:type="spellStart"/>
+      <w:r>
+        <w:t>transform_path</w:t>
+      </w:r>
+      <w:proofErr w:type="spellEnd"/>
+      <w:r>
+        <w:t xml:space="preserve">) if </w:t>
+      </w:r>
+      <w:proofErr w:type="spellStart"/>
+      <w:r>
+        <w:t>transform_path</w:t>
+      </w:r>
+      <w:proofErr w:type="spellEnd"/>
+      <w:r>
+        <w:t xml:space="preserve"> else None</w:t>
+      </w:r>
+    </w:p>
+    <w:p>
+      <w:pPr>
+        <w:ind w:firstLine="195"/>
+      </w:pPr>
+      <w:r>
+        <w:t xml:space="preserve">        </w:t>
+      </w:r>
+      <w:proofErr w:type="spellStart"/>
+      <w:r>
+        <w:t>self.tools</w:t>
+      </w:r>
+      <w:proofErr w:type="spellEnd"/>
+      <w:r>
+        <w:t xml:space="preserve">: </w:t>
+      </w:r>
+      <w:proofErr w:type="spellStart"/>
+      <w:r>
+        <w:t>Dict</w:t>
+      </w:r>
+      <w:proofErr w:type="spellEnd"/>
+      <w:r>
+        <w:t xml:space="preserve">[str, </w:t>
+      </w:r>
+      <w:proofErr w:type="spellStart"/>
+      <w:r>
+        <w:t>ToolSpec</w:t>
+      </w:r>
+      <w:proofErr w:type="spellEnd"/>
+      <w:r>
+        <w:t>] = self._</w:t>
+      </w:r>
+      <w:proofErr w:type="spellStart"/>
+      <w:r>
+        <w:t>load_and_validate_tools</w:t>
+      </w:r>
+      <w:proofErr w:type="spellEnd"/>
+      <w:r>
+        <w:t>()</w:t>
+      </w:r>
+    </w:p>
+    <w:p>
+      <w:pPr>
+        <w:ind w:firstLine="195"/>
+      </w:pPr>
+      <w:r>
+        <w:t xml:space="preserve">        </w:t>
+      </w:r>
+      <w:proofErr w:type="spellStart"/>
+      <w:r>
+        <w:t>self.transformations</w:t>
+      </w:r>
+      <w:proofErr w:type="spellEnd"/>
+      <w:r>
+        <w:t>: List[</w:t>
+      </w:r>
+      <w:proofErr w:type="spellStart"/>
+      <w:r>
+        <w:t>ToolTransformation</w:t>
+      </w:r>
+      <w:proofErr w:type="spellEnd"/>
+      <w:r>
+        <w:t>] = self._</w:t>
+      </w:r>
+      <w:proofErr w:type="spellStart"/>
+      <w:r>
+        <w:t>load_transformations</w:t>
+      </w:r>
+      <w:proofErr w:type="spellEnd"/>
+      <w:r>
+        <w:t>()</w:t>
+      </w:r>
+    </w:p>
+    <w:p>
+      <w:pPr>
+        <w:ind w:firstLine="195"/>
+      </w:pPr>
+    </w:p>
+    <w:p>
+      <w:pPr>
+        <w:ind w:firstLine="195"/>
+      </w:pPr>
+      <w:r>
+        <w:t xml:space="preserve">    def _</w:t>
+      </w:r>
+      <w:proofErr w:type="spellStart"/>
+      <w:r>
+        <w:t>load_transformations</w:t>
+      </w:r>
+      <w:proofErr w:type="spellEnd"/>
+      <w:r>
+        <w:t>(self) -&gt; List[</w:t>
+      </w:r>
+      <w:proofErr w:type="spellStart"/>
+      <w:r>
+        <w:t>ToolTransformation</w:t>
+      </w:r>
+      <w:proofErr w:type="spellEnd"/>
+      <w:r>
+        <w:t>]:</w:t>
+      </w:r>
+    </w:p>
+    <w:p>
+      <w:pPr>
+        <w:ind w:firstLine="195"/>
+      </w:pPr>
+      <w:r>
+        <w:t xml:space="preserve">        if not </w:t>
+      </w:r>
+      <w:proofErr w:type="spellStart"/>
+      <w:r>
+        <w:t>self.transform_path</w:t>
+      </w:r>
+      <w:proofErr w:type="spellEnd"/>
+      <w:r>
+        <w:t xml:space="preserve"> or not </w:t>
+      </w:r>
+      <w:proofErr w:type="spellStart"/>
+      <w:r>
+        <w:t>self.transform_path.exists</w:t>
+      </w:r>
+      <w:proofErr w:type="spellEnd"/>
+      <w:r>
+        <w:t>():</w:t>
+      </w:r>
+    </w:p>
+    <w:p>
+      <w:pPr>
+        <w:ind w:firstLine="195"/>
+      </w:pPr>
+      <w:r>
+        <w:t xml:space="preserve">            return []</w:t>
+      </w:r>
+    </w:p>
+    <w:p>
+      <w:pPr>
+        <w:ind w:firstLine="195"/>
+      </w:pPr>
+      <w:r>
+        <w:t xml:space="preserve">        data = </w:t>
+      </w:r>
+      <w:proofErr w:type="spellStart"/>
+      <w:r>
+        <w:t>json.loads</w:t>
+      </w:r>
+      <w:proofErr w:type="spellEnd"/>
+      <w:r>
+        <w:t>(</w:t>
+      </w:r>
+      <w:proofErr w:type="spellStart"/>
+      <w:r>
+        <w:t>self.transform_path.read_text</w:t>
+      </w:r>
+      <w:proofErr w:type="spellEnd"/>
+      <w:r>
+        <w:t>())</w:t>
+      </w:r>
+    </w:p>
+    <w:p>
+      <w:pPr>
+        <w:ind w:firstLine="195"/>
+      </w:pPr>
+      <w:r>
+        <w:t xml:space="preserve">        return [</w:t>
+      </w:r>
+      <w:proofErr w:type="spellStart"/>
+      <w:r>
+        <w:t>ToolTransformation.model_validate</w:t>
+      </w:r>
+      <w:proofErr w:type="spellEnd"/>
+      <w:r>
+        <w:t>(item) for item in data]</w:t>
+      </w:r>
+    </w:p>
+    <w:p>
+      <w:pPr>
+        <w:ind w:firstLine="195"/>
+      </w:pPr>
+    </w:p>
+    <w:p>
+      <w:pPr>
+        <w:ind w:firstLine="195"/>
+      </w:pPr>
+      <w:r>
+        <w:t xml:space="preserve">    def </w:t>
+      </w:r>
+      <w:proofErr w:type="spellStart"/>
+      <w:r>
+        <w:t>get_transform_fn</w:t>
+      </w:r>
+      <w:proofErr w:type="spellEnd"/>
+      <w:r>
+        <w:t xml:space="preserve">(self, </w:t>
+      </w:r>
+      <w:proofErr w:type="spellStart"/>
+      <w:r>
+        <w:t>source_tool</w:t>
+      </w:r>
+      <w:proofErr w:type="spellEnd"/>
+      <w:r>
+        <w:t xml:space="preserve">: str, </w:t>
+      </w:r>
+      <w:proofErr w:type="spellStart"/>
+      <w:r>
+        <w:t>target_tool</w:t>
+      </w:r>
+      <w:proofErr w:type="spellEnd"/>
+      <w:r>
+        <w:t>: str) -&gt; Callable[[Any], Any] | None:</w:t>
+      </w:r>
+    </w:p>
+    <w:p>
+      <w:pPr>
+        <w:ind w:firstLine="195"/>
+      </w:pPr>
+      <w:r>
+        <w:t xml:space="preserve">        for transform in </w:t>
+      </w:r>
+      <w:proofErr w:type="spellStart"/>
+      <w:r>
+        <w:t>self.transformations</w:t>
+      </w:r>
+      <w:proofErr w:type="spellEnd"/>
+      <w:r>
+        <w:t>:</w:t>
+      </w:r>
+    </w:p>
+    <w:p>
+      <w:pPr>
+        <w:ind w:firstLine="195"/>
+      </w:pPr>
+      <w:r>
+        <w:t xml:space="preserve">            if </w:t>
+      </w:r>
+      <w:proofErr w:type="spellStart"/>
+      <w:r>
+        <w:t>transform.source_tool</w:t>
+      </w:r>
+      <w:proofErr w:type="spellEnd"/>
+      <w:r>
+        <w:t xml:space="preserve"> == </w:t>
+      </w:r>
+      <w:proofErr w:type="spellStart"/>
+      <w:r>
+        <w:t>source_tool</w:t>
+      </w:r>
+      <w:proofErr w:type="spellEnd"/>
+      <w:r>
+        <w:t xml:space="preserve"> and </w:t>
+      </w:r>
+      <w:proofErr w:type="spellStart"/>
+      <w:r>
+        <w:t>transform.target_tool</w:t>
+      </w:r>
+      <w:proofErr w:type="spellEnd"/>
+      <w:r>
+        <w:t xml:space="preserve"> == </w:t>
+      </w:r>
+      <w:proofErr w:type="spellStart"/>
+      <w:r>
+        <w:t>target_tool</w:t>
+      </w:r>
+      <w:proofErr w:type="spellEnd"/>
+      <w:r>
+        <w:t>:</w:t>
+      </w:r>
+    </w:p>
+    <w:p>
+      <w:pPr>
+        <w:ind w:firstLine="195"/>
+      </w:pPr>
+      <w:r>
+        <w:lastRenderedPageBreak/>
+        <w:t xml:space="preserve">                return self._</w:t>
+      </w:r>
+      <w:proofErr w:type="spellStart"/>
+      <w:r>
+        <w:t>load_transform_fn</w:t>
+      </w:r>
+      <w:proofErr w:type="spellEnd"/>
+      <w:r>
+        <w:t>(</w:t>
+      </w:r>
+      <w:proofErr w:type="spellStart"/>
+      <w:r>
+        <w:t>transform.transform_fn</w:t>
+      </w:r>
+      <w:proofErr w:type="spellEnd"/>
+      <w:r>
+        <w:t xml:space="preserve">) if </w:t>
+      </w:r>
+      <w:proofErr w:type="spellStart"/>
+      <w:r>
+        <w:t>transform.transform_fn</w:t>
+      </w:r>
+      <w:proofErr w:type="spellEnd"/>
+      <w:r>
+        <w:t xml:space="preserve"> else None</w:t>
+      </w:r>
+    </w:p>
+    <w:p>
+      <w:pPr>
+        <w:ind w:firstLine="195"/>
+      </w:pPr>
+      <w:r>
+        <w:t xml:space="preserve">        return None</w:t>
+      </w:r>
+    </w:p>
+    <w:p>
+      <w:pPr>
+        <w:ind w:firstLine="195"/>
+      </w:pPr>
+    </w:p>
+    <w:p>
+      <w:pPr>
+        <w:ind w:firstLine="195"/>
+      </w:pPr>
+      <w:r>
+        <w:t xml:space="preserve">    def </w:t>
+      </w:r>
+      <w:proofErr w:type="spellStart"/>
+      <w:r>
+        <w:t>match_and_convert_output</w:t>
+      </w:r>
+      <w:proofErr w:type="spellEnd"/>
+      <w:r>
+        <w:t>(</w:t>
+      </w:r>
+    </w:p>
+    <w:p>
+      <w:pPr>
+        <w:ind w:firstLine="195"/>
+      </w:pPr>
+      <w:r>
+        <w:t xml:space="preserve">        self,</w:t>
+      </w:r>
+    </w:p>
+    <w:p>
+      <w:pPr>
+        <w:ind w:firstLine="195"/>
+      </w:pPr>
+      <w:r>
+        <w:t xml:space="preserve">        output: </w:t>
+      </w:r>
+      <w:proofErr w:type="spellStart"/>
+      <w:r>
+        <w:t>ToolOutput</w:t>
+      </w:r>
+      <w:proofErr w:type="spellEnd"/>
+      <w:r>
+        <w:t>,</w:t>
+      </w:r>
+    </w:p>
+    <w:p>
+      <w:pPr>
+        <w:ind w:firstLine="195"/>
+      </w:pPr>
+      <w:r>
+        <w:t xml:space="preserve">        </w:t>
+      </w:r>
+      <w:proofErr w:type="spellStart"/>
+      <w:r>
+        <w:t>target_tool</w:t>
+      </w:r>
+      <w:proofErr w:type="spellEnd"/>
+      <w:r>
+        <w:t>: str,</w:t>
+      </w:r>
+    </w:p>
+    <w:p>
+      <w:pPr>
+        <w:ind w:firstLine="195"/>
+      </w:pPr>
+      <w:r>
+        <w:t xml:space="preserve">        </w:t>
+      </w:r>
+      <w:proofErr w:type="spellStart"/>
+      <w:r>
+        <w:t>transform_fn</w:t>
+      </w:r>
+      <w:proofErr w:type="spellEnd"/>
+      <w:r>
+        <w:t>: Optional[Callable[[Any], Any]] = None</w:t>
+      </w:r>
+    </w:p>
+    <w:p>
+      <w:pPr>
+        <w:ind w:firstLine="195"/>
+      </w:pPr>
+      <w:r>
+        <w:t xml:space="preserve">    ) -&gt; </w:t>
+      </w:r>
+      <w:proofErr w:type="spellStart"/>
+      <w:r>
+        <w:t>BaseModel</w:t>
+      </w:r>
+      <w:proofErr w:type="spellEnd"/>
+      <w:r>
+        <w:t>:</w:t>
+      </w:r>
+    </w:p>
+    <w:p>
+      <w:pPr>
+        <w:ind w:firstLine="195"/>
+      </w:pPr>
+      <w:r>
+        <w:t xml:space="preserve">        spec = </w:t>
+      </w:r>
+      <w:proofErr w:type="spellStart"/>
+      <w:r>
+        <w:t>self.tools.get</w:t>
+      </w:r>
+      <w:proofErr w:type="spellEnd"/>
+      <w:r>
+        <w:t>(</w:t>
+      </w:r>
+      <w:proofErr w:type="spellStart"/>
+      <w:r>
+        <w:t>target_tool</w:t>
+      </w:r>
+      <w:proofErr w:type="spellEnd"/>
+      <w:r>
+        <w:t>)</w:t>
+      </w:r>
+    </w:p>
+    <w:p>
+      <w:pPr>
+        <w:ind w:firstLine="195"/>
+      </w:pPr>
+      <w:r>
+        <w:t xml:space="preserve">        if not spec:</w:t>
+      </w:r>
+    </w:p>
+    <w:p>
+      <w:pPr>
+        <w:ind w:firstLine="195"/>
+      </w:pPr>
+      <w:r>
+        <w:t xml:space="preserve">            raise </w:t>
+      </w:r>
+      <w:proofErr w:type="spellStart"/>
+      <w:r>
+        <w:t>ValueError</w:t>
+      </w:r>
+      <w:proofErr w:type="spellEnd"/>
+      <w:r>
+        <w:t>(</w:t>
+      </w:r>
+      <w:proofErr w:type="spellStart"/>
+      <w:r>
+        <w:t>f"Unknown</w:t>
+      </w:r>
+      <w:proofErr w:type="spellEnd"/>
+      <w:r>
+        <w:t xml:space="preserve"> target tool: {</w:t>
+      </w:r>
+      <w:proofErr w:type="spellStart"/>
+      <w:r>
+        <w:t>target_tool</w:t>
+      </w:r>
+      <w:proofErr w:type="spellEnd"/>
+      <w:r>
+        <w:t>}")</w:t>
+      </w:r>
+    </w:p>
+    <w:p>
+      <w:pPr>
+        <w:ind w:firstLine="195"/>
+      </w:pPr>
+      <w:r>
+        <w:t xml:space="preserve">        </w:t>
+      </w:r>
+      <w:proofErr w:type="spellStart"/>
+      <w:r>
+        <w:t>input_model</w:t>
+      </w:r>
+      <w:proofErr w:type="spellEnd"/>
+      <w:r>
+        <w:t xml:space="preserve"> = self._</w:t>
+      </w:r>
+      <w:proofErr w:type="spellStart"/>
+      <w:r>
+        <w:t>load_model</w:t>
+      </w:r>
+      <w:proofErr w:type="spellEnd"/>
+      <w:r>
+        <w:t>(</w:t>
+      </w:r>
+      <w:proofErr w:type="spellStart"/>
+      <w:r>
+        <w:t>spec.input_model</w:t>
+      </w:r>
+      <w:proofErr w:type="spellEnd"/>
+      <w:r>
+        <w:t>)</w:t>
+      </w:r>
+    </w:p>
+    <w:p>
+      <w:pPr>
+        <w:ind w:firstLine="195"/>
+      </w:pPr>
+      <w:r>
+        <w:t xml:space="preserve">        if not </w:t>
+      </w:r>
+      <w:proofErr w:type="spellStart"/>
+      <w:r>
+        <w:t>input_model</w:t>
+      </w:r>
+      <w:proofErr w:type="spellEnd"/>
+      <w:r>
+        <w:t>:</w:t>
+      </w:r>
+    </w:p>
+    <w:p>
+      <w:pPr>
+        <w:ind w:firstLine="195"/>
+      </w:pPr>
+      <w:r>
+        <w:t xml:space="preserve">            raise </w:t>
+      </w:r>
+      <w:proofErr w:type="spellStart"/>
+      <w:r>
+        <w:t>ValueError</w:t>
+      </w:r>
+      <w:proofErr w:type="spellEnd"/>
+      <w:r>
+        <w:t>(</w:t>
+      </w:r>
+      <w:proofErr w:type="spellStart"/>
+      <w:r>
+        <w:t>f"Input</w:t>
+      </w:r>
+      <w:proofErr w:type="spellEnd"/>
+      <w:r>
+        <w:t xml:space="preserve"> model for tool '{</w:t>
+      </w:r>
+      <w:proofErr w:type="spellStart"/>
+      <w:r>
+        <w:t>target_tool</w:t>
+      </w:r>
+      <w:proofErr w:type="spellEnd"/>
+      <w:r>
+        <w:t>}' not found or invalid")</w:t>
+      </w:r>
+    </w:p>
+    <w:p>
+      <w:pPr>
+        <w:ind w:firstLine="195"/>
+      </w:pPr>
+    </w:p>
+    <w:p>
+      <w:pPr>
+        <w:ind w:firstLine="195"/>
+      </w:pPr>
+      <w:r>
+        <w:t xml:space="preserve">        # Use </w:t>
+      </w:r>
+      <w:proofErr w:type="spellStart"/>
+      <w:r>
+        <w:t>transform_fn</w:t>
+      </w:r>
+      <w:proofErr w:type="spellEnd"/>
+      <w:r>
+        <w:t xml:space="preserve"> from caller or transformations</w:t>
+      </w:r>
+    </w:p>
+    <w:p>
+      <w:pPr>
+        <w:ind w:firstLine="195"/>
+      </w:pPr>
+      <w:r>
+        <w:t xml:space="preserve">        if not </w:t>
+      </w:r>
+      <w:proofErr w:type="spellStart"/>
+      <w:r>
+        <w:t>transform_fn</w:t>
+      </w:r>
+      <w:proofErr w:type="spellEnd"/>
+      <w:r>
+        <w:t xml:space="preserve"> and </w:t>
+      </w:r>
+      <w:proofErr w:type="spellStart"/>
+      <w:r>
+        <w:t>hasattr</w:t>
+      </w:r>
+      <w:proofErr w:type="spellEnd"/>
+      <w:r>
+        <w:t>(output, "tool"):</w:t>
+      </w:r>
+    </w:p>
+    <w:p>
+      <w:pPr>
+        <w:ind w:firstLine="195"/>
+      </w:pPr>
+      <w:r>
+        <w:t xml:space="preserve">            </w:t>
+      </w:r>
+      <w:proofErr w:type="spellStart"/>
+      <w:r>
+        <w:t>transform_fn</w:t>
+      </w:r>
+      <w:proofErr w:type="spellEnd"/>
+      <w:r>
+        <w:t xml:space="preserve"> = </w:t>
+      </w:r>
+      <w:proofErr w:type="spellStart"/>
+      <w:r>
+        <w:t>self.get_transform_fn</w:t>
+      </w:r>
+      <w:proofErr w:type="spellEnd"/>
+      <w:r>
+        <w:t>(</w:t>
+      </w:r>
+      <w:proofErr w:type="spellStart"/>
+      <w:r>
+        <w:t>output.tool</w:t>
+      </w:r>
+      <w:proofErr w:type="spellEnd"/>
+      <w:r>
+        <w:t xml:space="preserve">, </w:t>
+      </w:r>
+      <w:proofErr w:type="spellStart"/>
+      <w:r>
+        <w:t>target_tool</w:t>
+      </w:r>
+      <w:proofErr w:type="spellEnd"/>
+      <w:r>
+        <w:t>)</w:t>
+      </w:r>
+    </w:p>
+    <w:p>
+      <w:pPr>
+        <w:ind w:firstLine="195"/>
+      </w:pPr>
+    </w:p>
+    <w:p>
+      <w:pPr>
+        <w:ind w:firstLine="195"/>
+      </w:pPr>
+      <w:r>
+        <w:t xml:space="preserve">        payload = </w:t>
+      </w:r>
+      <w:proofErr w:type="spellStart"/>
+      <w:r>
+        <w:t>output.result</w:t>
+      </w:r>
+      <w:proofErr w:type="spellEnd"/>
+    </w:p>
+    <w:p>
+      <w:pPr>
+        <w:ind w:firstLine="195"/>
+      </w:pPr>
+      <w:r>
+        <w:t xml:space="preserve">        if </w:t>
+      </w:r>
+      <w:proofErr w:type="spellStart"/>
+      <w:r>
+        <w:t>transform_fn</w:t>
+      </w:r>
+      <w:proofErr w:type="spellEnd"/>
+      <w:r>
+        <w:t>:</w:t>
+      </w:r>
+    </w:p>
+    <w:p>
+      <w:pPr>
+        <w:ind w:firstLine="195"/>
+      </w:pPr>
+      <w:r>
+        <w:t xml:space="preserve">            try:</w:t>
+      </w:r>
+    </w:p>
+    <w:p>
+      <w:pPr>
+        <w:ind w:firstLine="195"/>
+      </w:pPr>
+      <w:r>
+        <w:t xml:space="preserve">                payload = </w:t>
+      </w:r>
+      <w:proofErr w:type="spellStart"/>
+      <w:r>
+        <w:t>transform_fn</w:t>
+      </w:r>
+      <w:proofErr w:type="spellEnd"/>
+      <w:r>
+        <w:t>(payload)</w:t>
+      </w:r>
+    </w:p>
+    <w:p>
+      <w:pPr>
+        <w:ind w:firstLine="195"/>
+      </w:pPr>
+      <w:r>
+        <w:t xml:space="preserve">            except Exception as e:</w:t>
+      </w:r>
+    </w:p>
+    <w:p>
+      <w:pPr>
+        <w:ind w:firstLine="195"/>
+      </w:pPr>
+      <w:r>
+        <w:lastRenderedPageBreak/>
+        <w:t xml:space="preserve">                raise </w:t>
+      </w:r>
+      <w:proofErr w:type="spellStart"/>
+      <w:r>
+        <w:t>ValueError</w:t>
+      </w:r>
+      <w:proofErr w:type="spellEnd"/>
+      <w:r>
+        <w:t>(</w:t>
+      </w:r>
+      <w:proofErr w:type="spellStart"/>
+      <w:r>
+        <w:t>f"Transformation</w:t>
+      </w:r>
+      <w:proofErr w:type="spellEnd"/>
+      <w:r>
+        <w:t xml:space="preserve"> failed: {e}")</w:t>
+      </w:r>
+    </w:p>
+    <w:p>
+      <w:pPr>
+        <w:ind w:firstLine="195"/>
+      </w:pPr>
+    </w:p>
+    <w:p>
+      <w:pPr>
+        <w:ind w:firstLine="195"/>
+      </w:pPr>
+      <w:r>
+        <w:t xml:space="preserve">        try:</w:t>
+      </w:r>
+    </w:p>
+    <w:p>
+      <w:pPr>
+        <w:ind w:firstLine="195"/>
+      </w:pPr>
+      <w:r>
+        <w:t xml:space="preserve">            if </w:t>
+      </w:r>
+      <w:proofErr w:type="spellStart"/>
+      <w:r>
+        <w:t>isinstance</w:t>
+      </w:r>
+      <w:proofErr w:type="spellEnd"/>
+      <w:r>
+        <w:t xml:space="preserve">(payload, </w:t>
+      </w:r>
+      <w:proofErr w:type="spellStart"/>
+      <w:r>
+        <w:t>BaseModel</w:t>
+      </w:r>
+      <w:proofErr w:type="spellEnd"/>
+      <w:r>
+        <w:t>):</w:t>
+      </w:r>
+    </w:p>
+    <w:p>
+      <w:pPr>
+        <w:ind w:firstLine="195"/>
+      </w:pPr>
+      <w:r>
+        <w:t xml:space="preserve">                payload = </w:t>
+      </w:r>
+      <w:proofErr w:type="spellStart"/>
+      <w:r>
+        <w:t>payload.model_dump</w:t>
+      </w:r>
+      <w:proofErr w:type="spellEnd"/>
+      <w:r>
+        <w:t>()</w:t>
+      </w:r>
+    </w:p>
+    <w:p>
+      <w:pPr>
+        <w:ind w:firstLine="195"/>
+      </w:pPr>
+      <w:r>
+        <w:t xml:space="preserve">            return </w:t>
+      </w:r>
+      <w:proofErr w:type="spellStart"/>
+      <w:r>
+        <w:t>input_model.model_validate</w:t>
+      </w:r>
+      <w:proofErr w:type="spellEnd"/>
+      <w:r>
+        <w:t xml:space="preserve">(payload if </w:t>
+      </w:r>
+      <w:proofErr w:type="spellStart"/>
+      <w:r>
+        <w:t>isinstance</w:t>
+      </w:r>
+      <w:proofErr w:type="spellEnd"/>
+      <w:r>
+        <w:t xml:space="preserve">(payload, </w:t>
+      </w:r>
+      <w:proofErr w:type="spellStart"/>
+      <w:r>
+        <w:t>dict</w:t>
+      </w:r>
+      <w:proofErr w:type="spellEnd"/>
+      <w:r>
+        <w:t>) else {"result": payload})</w:t>
+      </w:r>
+    </w:p>
+    <w:p>
+      <w:pPr>
+        <w:ind w:firstLine="195"/>
+      </w:pPr>
+      <w:r>
+        <w:t xml:space="preserve">        except </w:t>
+      </w:r>
+      <w:proofErr w:type="spellStart"/>
+      <w:r>
+        <w:t>ValidationError</w:t>
+      </w:r>
+      <w:proofErr w:type="spellEnd"/>
+      <w:r>
+        <w:t xml:space="preserve"> as e:</w:t>
+      </w:r>
+    </w:p>
+    <w:p>
+      <w:pPr>
+        <w:ind w:firstLine="195"/>
+      </w:pPr>
+      <w:r>
+        <w:t xml:space="preserve">            raise </w:t>
+      </w:r>
+      <w:proofErr w:type="spellStart"/>
+      <w:r>
+        <w:t>ValueError</w:t>
+      </w:r>
+      <w:proofErr w:type="spellEnd"/>
+      <w:r>
+        <w:t>(</w:t>
+      </w:r>
+      <w:proofErr w:type="spellStart"/>
+      <w:r>
+        <w:t>f"Output</w:t>
+      </w:r>
+      <w:proofErr w:type="spellEnd"/>
+      <w:r>
+        <w:t xml:space="preserve"> does not match {</w:t>
+      </w:r>
+      <w:proofErr w:type="spellStart"/>
+      <w:r>
+        <w:t>input_model.__name</w:t>
+      </w:r>
+      <w:proofErr w:type="spellEnd"/>
+      <w:r>
+        <w:t>__}: {e}")</w:t>
+      </w:r>
+    </w:p>
+    <w:p>
+      <w:pPr>
+        <w:ind w:firstLine="195"/>
+      </w:pPr>
+    </w:p>
+    <w:p>
+      <w:pPr>
+        <w:ind w:firstLine="195"/>
+      </w:pPr>
+    </w:p>
+    <w:p>
+      <w:pPr>
+        <w:ind w:firstLine="195"/>
+      </w:pPr>
+      <w:r>
+        <w:t># tools/transformations.py</w:t>
+      </w:r>
+    </w:p>
+    <w:p>
+      <w:pPr>
+        <w:ind w:firstLine="195"/>
+      </w:pPr>
+      <w:r>
+        <w:t xml:space="preserve">def </w:t>
+      </w:r>
+      <w:proofErr w:type="spellStart"/>
+      <w:r>
+        <w:t>dir_to_files</w:t>
+      </w:r>
+      <w:proofErr w:type="spellEnd"/>
+      <w:r>
+        <w:t xml:space="preserve">(node: </w:t>
+      </w:r>
+      <w:proofErr w:type="spellStart"/>
+      <w:r>
+        <w:t>DirectoryNode</w:t>
+      </w:r>
+      <w:proofErr w:type="spellEnd"/>
+      <w:r>
+        <w:t xml:space="preserve">) -&gt; </w:t>
+      </w:r>
+      <w:proofErr w:type="spellStart"/>
+      <w:r>
+        <w:t>dict</w:t>
+      </w:r>
+      <w:proofErr w:type="spellEnd"/>
+      <w:r>
+        <w:t>:</w:t>
+      </w:r>
+    </w:p>
+    <w:p>
+      <w:pPr>
+        <w:ind w:firstLine="195"/>
+      </w:pPr>
+      <w:r>
+        <w:t xml:space="preserve">    files = []</w:t>
+      </w:r>
+    </w:p>
+    <w:p>
+      <w:pPr>
+        <w:ind w:firstLine="195"/>
+      </w:pPr>
+      <w:r>
+        <w:t xml:space="preserve">    def traverse(n: </w:t>
+      </w:r>
+      <w:proofErr w:type="spellStart"/>
+      <w:r>
+        <w:t>DirectoryNode</w:t>
+      </w:r>
+      <w:proofErr w:type="spellEnd"/>
+      <w:r>
+        <w:t>):</w:t>
+      </w:r>
+    </w:p>
+    <w:p>
+      <w:pPr>
+        <w:ind w:firstLine="195"/>
+      </w:pPr>
+      <w:r>
+        <w:t xml:space="preserve">        if </w:t>
+      </w:r>
+      <w:proofErr w:type="spellStart"/>
+      <w:r>
+        <w:t>n.type</w:t>
+      </w:r>
+      <w:proofErr w:type="spellEnd"/>
+      <w:r>
+        <w:t xml:space="preserve"> == "file":</w:t>
+      </w:r>
+    </w:p>
+    <w:p>
+      <w:pPr>
+        <w:ind w:firstLine="195"/>
+      </w:pPr>
+      <w:r>
+        <w:t xml:space="preserve">            </w:t>
+      </w:r>
+      <w:proofErr w:type="spellStart"/>
+      <w:r>
+        <w:t>files.append</w:t>
+      </w:r>
+      <w:proofErr w:type="spellEnd"/>
+      <w:r>
+        <w:t>(n.name)</w:t>
+      </w:r>
+    </w:p>
+    <w:p>
+      <w:pPr>
+        <w:ind w:firstLine="195"/>
+      </w:pPr>
+      <w:r>
+        <w:t xml:space="preserve">        </w:t>
+      </w:r>
+      <w:proofErr w:type="spellStart"/>
+      <w:r>
+        <w:t>elif</w:t>
+      </w:r>
+      <w:proofErr w:type="spellEnd"/>
+      <w:r>
+        <w:t xml:space="preserve"> </w:t>
+      </w:r>
+      <w:proofErr w:type="spellStart"/>
+      <w:r>
+        <w:t>n.children</w:t>
+      </w:r>
+      <w:proofErr w:type="spellEnd"/>
+      <w:r>
+        <w:t>:</w:t>
+      </w:r>
+    </w:p>
+    <w:p>
+      <w:pPr>
+        <w:ind w:firstLine="195"/>
+      </w:pPr>
+      <w:r>
+        <w:t xml:space="preserve">            for child in </w:t>
+      </w:r>
+      <w:proofErr w:type="spellStart"/>
+      <w:r>
+        <w:t>n.children</w:t>
+      </w:r>
+      <w:proofErr w:type="spellEnd"/>
+      <w:r>
+        <w:t>:</w:t>
+      </w:r>
+    </w:p>
+    <w:p>
+      <w:pPr>
+        <w:ind w:firstLine="195"/>
+      </w:pPr>
+      <w:r>
+        <w:t xml:space="preserve">                traverse(child)</w:t>
+      </w:r>
+    </w:p>
+    <w:p>
+      <w:pPr>
+        <w:ind w:firstLine="195"/>
+      </w:pPr>
+      <w:r>
+        <w:t xml:space="preserve">    traverse(node)</w:t>
+      </w:r>
+    </w:p>
+    <w:p>
+      <w:pPr>
+        <w:ind w:firstLine="195"/>
+      </w:pPr>
+      <w:r>
+        <w:t xml:space="preserve">    return {"path": files}  # Matches </w:t>
+      </w:r>
+      <w:proofErr w:type="spellStart"/>
+      <w:r>
+        <w:t>ReadFilesInput.path</w:t>
+      </w:r>
+      <w:proofErr w:type="spellEnd"/>
+    </w:p>
+    <w:p>
+      <w:pPr>
+        <w:ind w:firstLine="195"/>
+      </w:pPr>
+    </w:p>
+    <w:p>
+      <w:pPr>
+        <w:ind w:firstLine="195"/>
+      </w:pPr>
+    </w:p>
+    <w:p>
+      <w:pPr>
+        <w:ind w:firstLine="195"/>
+      </w:pPr>
+    </w:p>
+    <w:p>
+      <w:pPr>
+        <w:ind w:firstLine="195"/>
+      </w:pPr>
+      <w:r>
+        <w:t xml:space="preserve">class </w:t>
+      </w:r>
+      <w:proofErr w:type="spellStart"/>
+      <w:r>
+        <w:t>ToolOutput</w:t>
+      </w:r>
+      <w:proofErr w:type="spellEnd"/>
+      <w:r>
+        <w:t>(</w:t>
+      </w:r>
+      <w:proofErr w:type="spellStart"/>
+      <w:r>
+        <w:t>BaseModel</w:t>
+      </w:r>
+      <w:proofErr w:type="spellEnd"/>
+      <w:r>
+        <w:t>):</w:t>
+      </w:r>
+    </w:p>
+    <w:p>
+      <w:pPr>
+        <w:ind w:firstLine="195"/>
+      </w:pPr>
+      <w:r>
+        <w:lastRenderedPageBreak/>
+        <w:t xml:space="preserve">    status: </w:t>
+      </w:r>
+      <w:proofErr w:type="spellStart"/>
+      <w:r>
+        <w:t>StepStatus</w:t>
+      </w:r>
+      <w:proofErr w:type="spellEnd"/>
+    </w:p>
+    <w:p>
+      <w:pPr>
+        <w:ind w:firstLine="195"/>
+      </w:pPr>
+      <w:r>
+        <w:t xml:space="preserve">    message: Optional[str] = None</w:t>
+      </w:r>
+    </w:p>
+    <w:p>
+      <w:pPr>
+        <w:ind w:firstLine="195"/>
+      </w:pPr>
+      <w:r>
+        <w:t xml:space="preserve">    result: Any</w:t>
+      </w:r>
+    </w:p>
+    <w:p>
+      <w:pPr>
+        <w:ind w:firstLine="195"/>
+      </w:pPr>
+      <w:r>
+        <w:t xml:space="preserve">    tool: Optional[str] = None  # Source tool name</w:t>
+      </w:r>
+    </w:p>
+    <w:p>
+      <w:pPr>
+        <w:ind w:firstLine="195"/>
+      </w:pPr>
+    </w:p>
+    <w:p>
+      <w:pPr>
+        <w:ind w:firstLine="195"/>
+      </w:pPr>
+      <w:r>
+        <w:t xml:space="preserve">Update the executor to set tool in </w:t>
+      </w:r>
+      <w:proofErr w:type="spellStart"/>
+      <w:r>
+        <w:t>ToolOutput</w:t>
+      </w:r>
+      <w:proofErr w:type="spellEnd"/>
+      <w:r>
+        <w:t xml:space="preserve">: </w:t>
+      </w:r>
+    </w:p>
+    <w:p>
+      <w:pPr>
+        <w:ind w:firstLine="195"/>
+      </w:pPr>
+      <w:r>
+        <w:t>python</w:t>
+      </w:r>
+    </w:p>
+    <w:p>
+      <w:pPr>
+        <w:ind w:firstLine="195"/>
+      </w:pPr>
+      <w:r>
+        <w:t xml:space="preserve">result = </w:t>
+      </w:r>
+      <w:proofErr w:type="spellStart"/>
+      <w:r>
+        <w:t>tool_fn</w:t>
+      </w:r>
+      <w:proofErr w:type="spellEnd"/>
+      <w:r>
+        <w:t>(**params)</w:t>
+      </w:r>
+    </w:p>
+    <w:p>
+      <w:pPr>
+        <w:ind w:firstLine="195"/>
+      </w:pPr>
+      <w:proofErr w:type="spellStart"/>
+      <w:r>
+        <w:t>previous_output</w:t>
+      </w:r>
+      <w:proofErr w:type="spellEnd"/>
+      <w:r>
+        <w:t xml:space="preserve"> = </w:t>
+      </w:r>
+      <w:proofErr w:type="spellStart"/>
+      <w:r>
+        <w:t>ToolOutput.model_validate</w:t>
+      </w:r>
+      <w:proofErr w:type="spellEnd"/>
+      <w:r>
+        <w:t xml:space="preserve">({**result, "tool": </w:t>
+      </w:r>
+      <w:proofErr w:type="spellStart"/>
+      <w:r>
+        <w:t>tool_name</w:t>
+      </w:r>
+      <w:proofErr w:type="spellEnd"/>
+      <w:r>
+        <w:t>})</w:t>
+      </w:r>
+    </w:p>
+    <w:p>
+      <w:pPr>
+        <w:ind w:firstLine="195"/>
+      </w:pPr>
+    </w:p>
+    <w:p>
+      <w:pPr>
+        <w:ind w:firstLine="195"/>
+      </w:pPr>
+    </w:p>
+    <w:p>
+      <w:pPr>
+        <w:ind w:firstLine="195"/>
+      </w:pPr>
+      <w:r>
+        <w:rPr>
+          <w:b/>
+          <w:bCs/>
+        </w:rPr>
+        <w:t>Usage Example</w:t>
+      </w:r>
+      <w:r>
+        <w:t xml:space="preserve">: </w:t>
+      </w:r>
+    </w:p>
+    <w:p>
+      <w:pPr>
+        <w:ind w:firstLine="195"/>
+      </w:pPr>
+    </w:p>
+    <w:p>
+      <w:pPr>
+        <w:ind w:firstLine="195"/>
+      </w:pPr>
+      <w:r>
+        <w:t xml:space="preserve">registry = </w:t>
+      </w:r>
+      <w:proofErr w:type="spellStart"/>
+      <w:r>
+        <w:t>ToolRegistry</w:t>
+      </w:r>
+      <w:proofErr w:type="spellEnd"/>
+      <w:r>
+        <w:t>(</w:t>
+      </w:r>
+      <w:proofErr w:type="spellStart"/>
+      <w:r>
+        <w:t>transform_path</w:t>
+      </w:r>
+      <w:proofErr w:type="spellEnd"/>
+      <w:r>
+        <w:t>="</w:t>
+      </w:r>
+      <w:proofErr w:type="spellStart"/>
+      <w:r>
+        <w:t>tool_transformations.json</w:t>
+      </w:r>
+      <w:proofErr w:type="spellEnd"/>
+      <w:r>
+        <w:t>")</w:t>
+      </w:r>
+    </w:p>
+    <w:p>
+      <w:pPr>
+        <w:ind w:firstLine="195"/>
+      </w:pPr>
+      <w:proofErr w:type="spellStart"/>
+      <w:r>
+        <w:t>dir_output</w:t>
+      </w:r>
+      <w:proofErr w:type="spellEnd"/>
+      <w:r>
+        <w:t xml:space="preserve"> = </w:t>
+      </w:r>
+      <w:proofErr w:type="spellStart"/>
+      <w:r>
+        <w:t>DirStructureResult</w:t>
+      </w:r>
+      <w:proofErr w:type="spellEnd"/>
+      <w:r>
+        <w:t>(</w:t>
+      </w:r>
+    </w:p>
+    <w:p>
+      <w:pPr>
+        <w:ind w:firstLine="195"/>
+      </w:pPr>
+      <w:r>
+        <w:t xml:space="preserve">    status=</w:t>
+      </w:r>
+      <w:proofErr w:type="spellStart"/>
+      <w:r>
+        <w:t>StepStatus.SUCCESS</w:t>
+      </w:r>
+      <w:proofErr w:type="spellEnd"/>
+      <w:r>
+        <w:t>,</w:t>
+      </w:r>
+    </w:p>
+    <w:p>
+      <w:pPr>
+        <w:ind w:firstLine="195"/>
+      </w:pPr>
+      <w:r>
+        <w:t xml:space="preserve">    result=</w:t>
+      </w:r>
+      <w:proofErr w:type="spellStart"/>
+      <w:r>
+        <w:t>DirectoryNode</w:t>
+      </w:r>
+      <w:proofErr w:type="spellEnd"/>
+      <w:r>
+        <w:t>(</w:t>
+      </w:r>
+    </w:p>
+    <w:p>
+      <w:pPr>
+        <w:ind w:firstLine="195"/>
+      </w:pPr>
+      <w:r>
+        <w:t xml:space="preserve">        name="root", type="directory",</w:t>
+      </w:r>
+    </w:p>
+    <w:p>
+      <w:pPr>
+        <w:ind w:firstLine="195"/>
+      </w:pPr>
+      <w:r>
+        <w:t xml:space="preserve">        children=[</w:t>
+      </w:r>
+    </w:p>
+    <w:p>
+      <w:pPr>
+        <w:ind w:firstLine="195"/>
+      </w:pPr>
+      <w:r>
+        <w:t xml:space="preserve">            </w:t>
+      </w:r>
+      <w:proofErr w:type="spellStart"/>
+      <w:r>
+        <w:t>DirectoryNode</w:t>
+      </w:r>
+      <w:proofErr w:type="spellEnd"/>
+      <w:r>
+        <w:t>(name="file1.txt", type="file"),</w:t>
+      </w:r>
+    </w:p>
+    <w:p>
+      <w:pPr>
+        <w:ind w:firstLine="195"/>
+      </w:pPr>
+      <w:r>
+        <w:t xml:space="preserve">            </w:t>
+      </w:r>
+      <w:proofErr w:type="spellStart"/>
+      <w:r>
+        <w:t>DirectoryNode</w:t>
+      </w:r>
+      <w:proofErr w:type="spellEnd"/>
+      <w:r>
+        <w:t>(name="sub", type="directory", children=[</w:t>
+      </w:r>
+    </w:p>
+    <w:p>
+      <w:pPr>
+        <w:ind w:firstLine="195"/>
+      </w:pPr>
+      <w:r>
+        <w:t xml:space="preserve">                </w:t>
+      </w:r>
+      <w:proofErr w:type="spellStart"/>
+      <w:r>
+        <w:t>DirectoryNode</w:t>
+      </w:r>
+      <w:proofErr w:type="spellEnd"/>
+      <w:r>
+        <w:t>(name="file2.txt", type="file")</w:t>
+      </w:r>
+    </w:p>
+    <w:p>
+      <w:pPr>
+        <w:ind w:firstLine="195"/>
+      </w:pPr>
+      <w:r>
+        <w:t xml:space="preserve">            ])</w:t>
+      </w:r>
+    </w:p>
+    <w:p>
+      <w:pPr>
+        <w:ind w:firstLine="195"/>
+      </w:pPr>
+      <w:r>
+        <w:t xml:space="preserve">        ]</w:t>
+      </w:r>
+    </w:p>
+    <w:p>
+      <w:pPr>
+        <w:ind w:firstLine="195"/>
+      </w:pPr>
+      <w:r>
+        <w:t xml:space="preserve">    ),</w:t>
+      </w:r>
+    </w:p>
+    <w:p>
+      <w:pPr>
+        <w:ind w:firstLine="195"/>
+      </w:pPr>
+      <w:r>
+        <w:t xml:space="preserve">    tool="</w:t>
+      </w:r>
+      <w:proofErr w:type="spellStart"/>
+      <w:r>
+        <w:t>find_dir_structure</w:t>
+      </w:r>
+      <w:proofErr w:type="spellEnd"/>
+      <w:r>
+        <w:t>"</w:t>
+      </w:r>
+    </w:p>
+    <w:p>
+      <w:pPr>
+        <w:ind w:firstLine="195"/>
+      </w:pPr>
+      <w:r>
+        <w:lastRenderedPageBreak/>
+        <w:t>)</w:t>
+      </w:r>
+    </w:p>
+    <w:p>
+      <w:pPr>
+        <w:ind w:firstLine="195"/>
+      </w:pPr>
+      <w:proofErr w:type="spellStart"/>
+      <w:r>
+        <w:t>read_files_input</w:t>
+      </w:r>
+      <w:proofErr w:type="spellEnd"/>
+      <w:r>
+        <w:t xml:space="preserve"> = </w:t>
+      </w:r>
+      <w:proofErr w:type="spellStart"/>
+      <w:r>
+        <w:t>registry.match_and_convert_output</w:t>
+      </w:r>
+      <w:proofErr w:type="spellEnd"/>
+      <w:r>
+        <w:t>(</w:t>
+      </w:r>
+    </w:p>
+    <w:p>
+      <w:pPr>
+        <w:ind w:firstLine="195"/>
+      </w:pPr>
+      <w:r>
+        <w:t xml:space="preserve">    output=</w:t>
+      </w:r>
+      <w:proofErr w:type="spellStart"/>
+      <w:r>
+        <w:t>dir_output</w:t>
+      </w:r>
+      <w:proofErr w:type="spellEnd"/>
+      <w:r>
+        <w:t>,</w:t>
+      </w:r>
+    </w:p>
+    <w:p>
+      <w:pPr>
+        <w:ind w:firstLine="195"/>
+      </w:pPr>
+      <w:r>
+        <w:t xml:space="preserve">    </w:t>
+      </w:r>
+      <w:proofErr w:type="spellStart"/>
+      <w:r>
+        <w:t>target_tool</w:t>
+      </w:r>
+      <w:proofErr w:type="spellEnd"/>
+      <w:r>
+        <w:t>="</w:t>
+      </w:r>
+      <w:proofErr w:type="spellStart"/>
+      <w:r>
+        <w:t>read_files</w:t>
+      </w:r>
+      <w:proofErr w:type="spellEnd"/>
+      <w:r>
+        <w:t>"</w:t>
+      </w:r>
+    </w:p>
+    <w:p>
+      <w:pPr>
+        <w:ind w:firstLine="195"/>
+      </w:pPr>
+      <w:r>
+        <w:t>)</w:t>
+      </w:r>
+    </w:p>
+    <w:p>
+      <w:pPr>
+        <w:ind w:firstLine="195"/>
+      </w:pPr>
+      <w:r>
+        <w:t>print(</w:t>
+      </w:r>
+      <w:proofErr w:type="spellStart"/>
+      <w:r>
+        <w:t>read_files_input</w:t>
+      </w:r>
+      <w:proofErr w:type="spellEnd"/>
+      <w:r>
+        <w:t xml:space="preserve">)  # </w:t>
+      </w:r>
+      <w:proofErr w:type="spellStart"/>
+      <w:r>
+        <w:t>ReadFilesInput</w:t>
+      </w:r>
+      <w:proofErr w:type="spellEnd"/>
+      <w:r>
+        <w:t>(path=['file1.txt', 'file2.txt'])</w:t>
+      </w:r>
+    </w:p>
+    <w:p>
+      <w:pPr>
+        <w:ind w:firstLine="195"/>
+      </w:pPr>
+    </w:p>
     <w:sectPr>
       <w:pgSz w:w="12240" w:h="15840"/>
       <w:pgMar w:top="1440" w:right="1440" w:bottom="1440" w:left="1440" w:header="720" w:footer="720" w:gutter="0"/>

</xml_diff>